<commit_message>
vou continuar estudando isso
</commit_message>
<xml_diff>
--- a/Doc1.docx
+++ b/Doc1.docx
@@ -11,6 +11,15 @@
           <w:szCs w:val="28"/>
         </w:rPr>
       </w:pPr>
+      <w:r>
+        <w:rPr>
+          <w:b/>
+          <w:bCs/>
+          <w:sz w:val="28"/>
+          <w:szCs w:val="28"/>
+        </w:rPr>
+        <w:t>Vou continuar tá?</w:t>
+      </w:r>
     </w:p>
     <w:p>
       <w:pPr>

</xml_diff>